<commit_message>
Updated Project Documentation prior to submitting Client software
</commit_message>
<xml_diff>
--- a/Doc_Folder/Test Plan.docx
+++ b/Doc_Folder/Test Plan.docx
@@ -2,6 +2,8 @@
 <file path=word/document.xml><?xml version="1.0" encoding="utf-8"?>
 <w:document xmlns:wpc="http://schemas.microsoft.com/office/word/2010/wordprocessingCanvas" xmlns:mc="http://schemas.openxmlformats.org/markup-compatibility/2006" xmlns:o="urn:schemas-microsoft-com:office:office" xmlns:r="http://schemas.openxmlformats.org/officeDocument/2006/relationships" xmlns:m="http://schemas.openxmlformats.org/officeDocument/2006/math" xmlns:v="urn:schemas-microsoft-com:vml" xmlns:wp14="http://schemas.microsoft.com/office/word/2010/wordprocessingDrawing" xmlns:wp="http://schemas.openxmlformats.org/drawingml/2006/wordprocessingDrawing" xmlns:w10="urn:schemas-microsoft-com:office:word" xmlns:w="http://schemas.openxmlformats.org/wordprocessingml/2006/main" xmlns:w14="http://schemas.microsoft.com/office/word/2010/wordml" xmlns:wpg="http://schemas.microsoft.com/office/word/2010/wordprocessingGroup" xmlns:wpi="http://schemas.microsoft.com/office/word/2010/wordprocessingInk" xmlns:wne="http://schemas.microsoft.com/office/word/2006/wordml" xmlns:wps="http://schemas.microsoft.com/office/word/2010/wordprocessingShape" mc:Ignorable="w14 wp14">
   <w:body>
+    <w:p/>
+    <w:p/>
     <w:p>
       <w:r>
         <w:t>In order to conduct a test of our server software, we will:</w:t>
@@ -40,7 +42,7 @@
         </w:numPr>
       </w:pPr>
       <w:r>
-        <w:t>Develop a client skeleton.</w:t>
+        <w:t>Load and run the client software</w:t>
       </w:r>
     </w:p>
     <w:p>
@@ -52,7 +54,7 @@
         </w:numPr>
       </w:pPr>
       <w:r>
-        <w:t>Have the client skeleton connect to the server via TCP and then ensure that the server and client can communicate via UDP.</w:t>
+        <w:t>Have the client connect to the server via TCP and then ensure that the server and client can communicate via UDP.</w:t>
       </w:r>
     </w:p>
     <w:p>
@@ -64,10 +66,13 @@
         </w:numPr>
       </w:pPr>
       <w:r>
-        <w:t xml:space="preserve">Send a question to the client </w:t>
-      </w:r>
-      <w:r>
-        <w:t xml:space="preserve">skeleton that will essentially repeat back to the server what is sent from the server.  </w:t>
+        <w:t xml:space="preserve">Play the game with one </w:t>
+      </w:r>
+      <w:r>
+        <w:t xml:space="preserve">client </w:t>
+      </w:r>
+      <w:r>
+        <w:t>to ensure the client and server function as designed.</w:t>
       </w:r>
     </w:p>
     <w:p>
@@ -79,10 +84,33 @@
         </w:numPr>
       </w:pPr>
       <w:r>
-        <w:t>Further testing will occur when the client software is completed.</w:t>
+        <w:t xml:space="preserve">Play the game with </w:t>
+      </w:r>
+      <w:r>
+        <w:t>multiple</w:t>
+      </w:r>
+      <w:r>
+        <w:t xml:space="preserve"> client</w:t>
+      </w:r>
+      <w:r>
+        <w:t>s</w:t>
+      </w:r>
+      <w:r>
+        <w:t xml:space="preserve"> to ensure the client</w:t>
+      </w:r>
+      <w:r>
+        <w:t>s</w:t>
       </w:r>
       <w:bookmarkStart w:id="0" w:name="_GoBack"/>
       <w:bookmarkEnd w:id="0"/>
+      <w:r>
+        <w:t xml:space="preserve"> and server function as designed.</w:t>
+      </w:r>
+    </w:p>
+    <w:p>
+      <w:pPr>
+        <w:ind w:left="360"/>
+      </w:pPr>
     </w:p>
     <w:sectPr>
       <w:headerReference w:type="default" r:id="rId8"/>
@@ -150,20 +178,62 @@
   <w:p>
     <w:pPr>
       <w:pStyle w:val="Header"/>
+      <w:rPr>
+        <w:b/>
+      </w:rPr>
     </w:pPr>
     <w:r>
-      <w:t>CSCI-466 10/12/15</w:t>
+      <w:rPr>
+        <w:b/>
+      </w:rPr>
+      <w:t>CSCI-466 10/</w:t>
     </w:r>
     <w:r>
-      <w:tab/>
-      <w:t>Project 1 –</w:t>
+      <w:rPr>
+        <w:b/>
+      </w:rPr>
+      <w:t>21</w:t>
     </w:r>
     <w:r>
-      <w:t>Test Plan</w:t>
+      <w:rPr>
+        <w:b/>
+      </w:rPr>
+      <w:t>/15</w:t>
     </w:r>
     <w:r>
+      <w:rPr>
+        <w:b/>
+      </w:rPr>
       <w:tab/>
-      <w:t>Josh Lee &amp; Ross Mitchell</w:t>
+      <w:t>Project 1 –Test Plan</w:t>
+    </w:r>
+    <w:r>
+      <w:rPr>
+        <w:b/>
+      </w:rPr>
+      <w:tab/>
+    </w:r>
+  </w:p>
+  <w:p>
+    <w:pPr>
+      <w:pStyle w:val="Header"/>
+      <w:rPr>
+        <w:b/>
+      </w:rPr>
+    </w:pPr>
+  </w:p>
+  <w:p>
+    <w:pPr>
+      <w:pStyle w:val="Header"/>
+      <w:rPr>
+        <w:b/>
+      </w:rPr>
+    </w:pPr>
+    <w:r>
+      <w:rPr>
+        <w:b/>
+      </w:rPr>
+      <w:t>Nikki Espinosa, Josh Lee &amp; Ross Mitchell</w:t>
     </w:r>
   </w:p>
 </w:hdr>

</xml_diff>